<commit_message>
august 5th 2023 learning update
</commit_message>
<xml_diff>
--- a/AWS journey documentation.docx
+++ b/AWS journey documentation.docx
@@ -819,6 +819,72 @@
         </w:rPr>
         <w:lastRenderedPageBreak/>
         <w:t>terraform first and trying to combine deployments instead of one resource at a time.</w:t>
+      </w:r>
+    </w:p>
+    <w:p>
+      <w:pPr>
+        <w:rPr>
+          <w:sz w:val="40"/>
+          <w:szCs w:val="40"/>
+        </w:rPr>
+      </w:pPr>
+    </w:p>
+    <w:p>
+      <w:pPr>
+        <w:jc w:val="center"/>
+        <w:rPr>
+          <w:b/>
+          <w:bCs/>
+          <w:sz w:val="40"/>
+          <w:szCs w:val="40"/>
+          <w:u w:val="single"/>
+        </w:rPr>
+      </w:pPr>
+      <w:r>
+        <w:rPr>
+          <w:b/>
+          <w:bCs/>
+          <w:sz w:val="40"/>
+          <w:szCs w:val="40"/>
+          <w:u w:val="single"/>
+        </w:rPr>
+        <w:t>AWS practice/Linux refamiliarization / SSH configuration</w:t>
+      </w:r>
+    </w:p>
+    <w:p>
+      <w:pPr>
+        <w:rPr>
+          <w:sz w:val="40"/>
+          <w:szCs w:val="40"/>
+        </w:rPr>
+      </w:pPr>
+      <w:r>
+        <w:rPr>
+          <w:sz w:val="40"/>
+          <w:szCs w:val="40"/>
+        </w:rPr>
+        <w:t xml:space="preserve">Today I downloaded and installed openssh using ps command line and created ssh key pairs in aws gui for 2 instances </w:t>
+      </w:r>
+      <w:r>
+        <w:rPr>
+          <w:sz w:val="40"/>
+          <w:szCs w:val="40"/>
+        </w:rPr>
+        <w:t xml:space="preserve">using RHEL. I was able to mess around with port 22 and get into both systems and perform  sudo yum update commands. I also played around with directories but I think lack of access to port 80/443 when I setup the instances is what is preventing </w:t>
+      </w:r>
+      <w:r>
+        <w:rPr>
+          <w:sz w:val="40"/>
+          <w:szCs w:val="40"/>
+        </w:rPr>
+        <w:t>things like ansible, ufw, and nano from being installed.</w:t>
+      </w:r>
+      <w:r>
+        <w:rPr>
+          <w:sz w:val="40"/>
+          <w:szCs w:val="40"/>
+        </w:rPr>
+        <w:t xml:space="preserve"> Also went over some netapp storage stuff.</w:t>
       </w:r>
     </w:p>
     <w:p>

</xml_diff>